<commit_message>
Created emergency display implementation.
</commit_message>
<xml_diff>
--- a/Documentation/Documentation.docx
+++ b/Documentation/Documentation.docx
@@ -7,6 +7,9 @@
         <w:keepNext/>
       </w:pPr>
       <w:r>
+        <w:rPr>
+          <w:noProof/>
+        </w:rPr>
         <w:drawing>
           <wp:inline distT="0" distB="0" distL="0" distR="0" wp14:anchorId="08C78223" wp14:editId="32D42C6E">
             <wp:extent cx="3861465" cy="3474720"/>
@@ -75,6 +78,9 @@
         <w:keepNext/>
       </w:pPr>
       <w:r>
+        <w:rPr>
+          <w:noProof/>
+        </w:rPr>
         <w:drawing>
           <wp:inline distT="0" distB="0" distL="0" distR="0" wp14:anchorId="14D4D0B0" wp14:editId="3838FFEF">
             <wp:extent cx="5731510" cy="2868930"/>
@@ -143,6 +149,9 @@
         <w:keepNext/>
       </w:pPr>
       <w:r>
+        <w:rPr>
+          <w:noProof/>
+        </w:rPr>
         <w:lastRenderedPageBreak/>
         <w:drawing>
           <wp:inline distT="0" distB="0" distL="0" distR="0" wp14:anchorId="0954B5EB" wp14:editId="6C10C25B">
@@ -205,6 +214,151 @@
       </w:r>
       <w:r>
         <w:t xml:space="preserve"> UI Interface.</w:t>
+      </w:r>
+    </w:p>
+    <w:p>
+      <w:pPr>
+        <w:keepNext/>
+      </w:pPr>
+      <w:r>
+        <w:drawing>
+          <wp:inline distT="0" distB="0" distL="0" distR="0" wp14:anchorId="216B59C6" wp14:editId="287EE2DA">
+            <wp:extent cx="5731510" cy="2218055"/>
+            <wp:effectExtent l="0" t="0" r="2540" b="0"/>
+            <wp:docPr id="736379683" name="Picture 1" descr="A screen shot of a computer program&#10;&#10;Description automatically generated"/>
+            <wp:cNvGraphicFramePr>
+              <a:graphicFrameLocks xmlns:a="http://schemas.openxmlformats.org/drawingml/2006/main" noChangeAspect="1"/>
+            </wp:cNvGraphicFramePr>
+            <a:graphic xmlns:a="http://schemas.openxmlformats.org/drawingml/2006/main">
+              <a:graphicData uri="http://schemas.openxmlformats.org/drawingml/2006/picture">
+                <pic:pic xmlns:pic="http://schemas.openxmlformats.org/drawingml/2006/picture">
+                  <pic:nvPicPr>
+                    <pic:cNvPr id="736379683" name="Picture 1" descr="A screen shot of a computer program&#10;&#10;Description automatically generated"/>
+                    <pic:cNvPicPr/>
+                  </pic:nvPicPr>
+                  <pic:blipFill>
+                    <a:blip r:embed="rId7"/>
+                    <a:stretch>
+                      <a:fillRect/>
+                    </a:stretch>
+                  </pic:blipFill>
+                  <pic:spPr>
+                    <a:xfrm>
+                      <a:off x="0" y="0"/>
+                      <a:ext cx="5731510" cy="2218055"/>
+                    </a:xfrm>
+                    <a:prstGeom prst="rect">
+                      <a:avLst/>
+                    </a:prstGeom>
+                  </pic:spPr>
+                </pic:pic>
+              </a:graphicData>
+            </a:graphic>
+          </wp:inline>
+        </w:drawing>
+      </w:r>
+    </w:p>
+    <w:p>
+      <w:pPr>
+        <w:pStyle w:val="Caption"/>
+      </w:pPr>
+      <w:r>
+        <w:fldChar w:fldCharType="begin"/>
+      </w:r>
+      <w:r>
+        <w:instrText xml:space="preserve"> SEQ Figure \* ARABIC </w:instrText>
+      </w:r>
+      <w:r>
+        <w:fldChar w:fldCharType="separate"/>
+      </w:r>
+      <w:r>
+        <w:rPr>
+          <w:noProof/>
+        </w:rPr>
+        <w:t>4</w:t>
+      </w:r>
+      <w:r>
+        <w:fldChar w:fldCharType="end"/>
+      </w:r>
+      <w:r>
+        <w:t xml:space="preserve"> Moving the virtual items through Lerp. Still some adjustments needed.</w:t>
+      </w:r>
+    </w:p>
+    <w:p>
+      <w:pPr>
+        <w:keepNext/>
+      </w:pPr>
+      <w:r>
+        <w:lastRenderedPageBreak/>
+        <w:drawing>
+          <wp:inline distT="0" distB="0" distL="0" distR="0" wp14:anchorId="3F3B77DD" wp14:editId="7DDC7734">
+            <wp:extent cx="5731510" cy="3821430"/>
+            <wp:effectExtent l="0" t="0" r="2540" b="7620"/>
+            <wp:docPr id="2068146172" name="Picture 1" descr="A computer screen shot of a program&#10;&#10;Description automatically generated"/>
+            <wp:cNvGraphicFramePr>
+              <a:graphicFrameLocks xmlns:a="http://schemas.openxmlformats.org/drawingml/2006/main" noChangeAspect="1"/>
+            </wp:cNvGraphicFramePr>
+            <a:graphic xmlns:a="http://schemas.openxmlformats.org/drawingml/2006/main">
+              <a:graphicData uri="http://schemas.openxmlformats.org/drawingml/2006/picture">
+                <pic:pic xmlns:pic="http://schemas.openxmlformats.org/drawingml/2006/picture">
+                  <pic:nvPicPr>
+                    <pic:cNvPr id="2068146172" name="Picture 1" descr="A computer screen shot of a program&#10;&#10;Description automatically generated"/>
+                    <pic:cNvPicPr/>
+                  </pic:nvPicPr>
+                  <pic:blipFill>
+                    <a:blip r:embed="rId8"/>
+                    <a:stretch>
+                      <a:fillRect/>
+                    </a:stretch>
+                  </pic:blipFill>
+                  <pic:spPr>
+                    <a:xfrm>
+                      <a:off x="0" y="0"/>
+                      <a:ext cx="5731510" cy="3821430"/>
+                    </a:xfrm>
+                    <a:prstGeom prst="rect">
+                      <a:avLst/>
+                    </a:prstGeom>
+                  </pic:spPr>
+                </pic:pic>
+              </a:graphicData>
+            </a:graphic>
+          </wp:inline>
+        </w:drawing>
+      </w:r>
+    </w:p>
+    <w:p>
+      <w:pPr>
+        <w:pStyle w:val="Caption"/>
+      </w:pPr>
+      <w:r>
+        <w:fldChar w:fldCharType="begin"/>
+      </w:r>
+      <w:r>
+        <w:instrText xml:space="preserve"> SEQ Figure \* ARABIC </w:instrText>
+      </w:r>
+      <w:r>
+        <w:fldChar w:fldCharType="separate"/>
+      </w:r>
+      <w:r>
+        <w:rPr>
+          <w:noProof/>
+        </w:rPr>
+        <w:t>5</w:t>
+      </w:r>
+      <w:r>
+        <w:fldChar w:fldCharType="end"/>
+      </w:r>
+      <w:r>
+        <w:t xml:space="preserve"> Displays the emergency button icon when the node reads the data. To reset the node, scripts need to call the </w:t>
+      </w:r>
+      <w:proofErr w:type="spellStart"/>
+      <w:r>
+        <w:t>ResetNode</w:t>
+      </w:r>
+      <w:proofErr w:type="spellEnd"/>
+      <w:r>
+        <w:t>() script.</w:t>
       </w:r>
     </w:p>
     <w:sectPr>

</xml_diff>

<commit_message>
Created send order panel
</commit_message>
<xml_diff>
--- a/Documentation/Documentation.docx
+++ b/Documentation/Documentation.docx
@@ -221,6 +221,9 @@
         <w:keepNext/>
       </w:pPr>
       <w:r>
+        <w:rPr>
+          <w:noProof/>
+        </w:rPr>
         <w:drawing>
           <wp:inline distT="0" distB="0" distL="0" distR="0" wp14:anchorId="216B59C6" wp14:editId="287EE2DA">
             <wp:extent cx="5731510" cy="2218055"/>
@@ -289,6 +292,9 @@
         <w:keepNext/>
       </w:pPr>
       <w:r>
+        <w:rPr>
+          <w:noProof/>
+        </w:rPr>
         <w:lastRenderedPageBreak/>
         <w:drawing>
           <wp:inline distT="0" distB="0" distL="0" distR="0" wp14:anchorId="3F3B77DD" wp14:editId="7DDC7734">
@@ -353,12 +359,170 @@
         <w:t xml:space="preserve"> Displays the emergency button icon when the node reads the data. To reset the node, scripts need to call the </w:t>
       </w:r>
       <w:proofErr w:type="spellStart"/>
+      <w:proofErr w:type="gramStart"/>
       <w:r>
         <w:t>ResetNode</w:t>
       </w:r>
       <w:proofErr w:type="spellEnd"/>
       <w:r>
-        <w:t>() script.</w:t>
+        <w:t>(</w:t>
+      </w:r>
+      <w:proofErr w:type="gramEnd"/>
+      <w:r>
+        <w:t>) script.</w:t>
+      </w:r>
+    </w:p>
+    <w:p>
+      <w:pPr>
+        <w:keepNext/>
+      </w:pPr>
+      <w:r>
+        <w:drawing>
+          <wp:inline distT="0" distB="0" distL="0" distR="0" wp14:anchorId="43844324" wp14:editId="6E992DAF">
+            <wp:extent cx="5731510" cy="3196590"/>
+            <wp:effectExtent l="0" t="0" r="2540" b="3810"/>
+            <wp:docPr id="392051021" name="Picture 1" descr="A screenshot of a video game&#10;&#10;Description automatically generated"/>
+            <wp:cNvGraphicFramePr>
+              <a:graphicFrameLocks xmlns:a="http://schemas.openxmlformats.org/drawingml/2006/main" noChangeAspect="1"/>
+            </wp:cNvGraphicFramePr>
+            <a:graphic xmlns:a="http://schemas.openxmlformats.org/drawingml/2006/main">
+              <a:graphicData uri="http://schemas.openxmlformats.org/drawingml/2006/picture">
+                <pic:pic xmlns:pic="http://schemas.openxmlformats.org/drawingml/2006/picture">
+                  <pic:nvPicPr>
+                    <pic:cNvPr id="392051021" name="Picture 1" descr="A screenshot of a video game&#10;&#10;Description automatically generated"/>
+                    <pic:cNvPicPr/>
+                  </pic:nvPicPr>
+                  <pic:blipFill>
+                    <a:blip r:embed="rId9"/>
+                    <a:stretch>
+                      <a:fillRect/>
+                    </a:stretch>
+                  </pic:blipFill>
+                  <pic:spPr>
+                    <a:xfrm>
+                      <a:off x="0" y="0"/>
+                      <a:ext cx="5731510" cy="3196590"/>
+                    </a:xfrm>
+                    <a:prstGeom prst="rect">
+                      <a:avLst/>
+                    </a:prstGeom>
+                  </pic:spPr>
+                </pic:pic>
+              </a:graphicData>
+            </a:graphic>
+          </wp:inline>
+        </w:drawing>
+      </w:r>
+    </w:p>
+    <w:p>
+      <w:pPr>
+        <w:pStyle w:val="Caption"/>
+      </w:pPr>
+      <w:r>
+        <w:fldChar w:fldCharType="begin"/>
+      </w:r>
+      <w:r>
+        <w:instrText xml:space="preserve"> SEQ Figure \* ARABIC </w:instrText>
+      </w:r>
+      <w:r>
+        <w:fldChar w:fldCharType="separate"/>
+      </w:r>
+      <w:r>
+        <w:rPr>
+          <w:noProof/>
+        </w:rPr>
+        <w:t>6</w:t>
+      </w:r>
+      <w:r>
+        <w:fldChar w:fldCharType="end"/>
+      </w:r>
+      <w:r>
+        <w:t xml:space="preserve"> Started the panel to send orders.</w:t>
+      </w:r>
+    </w:p>
+    <w:p>
+      <w:pPr>
+        <w:keepNext/>
+      </w:pPr>
+      <w:r>
+        <w:lastRenderedPageBreak/>
+        <w:drawing>
+          <wp:inline distT="0" distB="0" distL="0" distR="0" wp14:anchorId="731E0B1E" wp14:editId="2EAFFE09">
+            <wp:extent cx="5731510" cy="3228340"/>
+            <wp:effectExtent l="0" t="0" r="2540" b="0"/>
+            <wp:docPr id="760514009" name="Picture 1" descr="A screen shot of a computer&#10;&#10;Description automatically generated"/>
+            <wp:cNvGraphicFramePr>
+              <a:graphicFrameLocks xmlns:a="http://schemas.openxmlformats.org/drawingml/2006/main" noChangeAspect="1"/>
+            </wp:cNvGraphicFramePr>
+            <a:graphic xmlns:a="http://schemas.openxmlformats.org/drawingml/2006/main">
+              <a:graphicData uri="http://schemas.openxmlformats.org/drawingml/2006/picture">
+                <pic:pic xmlns:pic="http://schemas.openxmlformats.org/drawingml/2006/picture">
+                  <pic:nvPicPr>
+                    <pic:cNvPr id="760514009" name="Picture 1" descr="A screen shot of a computer&#10;&#10;Description automatically generated"/>
+                    <pic:cNvPicPr/>
+                  </pic:nvPicPr>
+                  <pic:blipFill>
+                    <a:blip r:embed="rId10"/>
+                    <a:stretch>
+                      <a:fillRect/>
+                    </a:stretch>
+                  </pic:blipFill>
+                  <pic:spPr>
+                    <a:xfrm>
+                      <a:off x="0" y="0"/>
+                      <a:ext cx="5731510" cy="3228340"/>
+                    </a:xfrm>
+                    <a:prstGeom prst="rect">
+                      <a:avLst/>
+                    </a:prstGeom>
+                  </pic:spPr>
+                </pic:pic>
+              </a:graphicData>
+            </a:graphic>
+          </wp:inline>
+        </w:drawing>
+      </w:r>
+    </w:p>
+    <w:p>
+      <w:pPr>
+        <w:pStyle w:val="Caption"/>
+      </w:pPr>
+      <w:r>
+        <w:fldChar w:fldCharType="begin"/>
+      </w:r>
+      <w:r>
+        <w:instrText xml:space="preserve"> SEQ Figure \* ARABIC </w:instrText>
+      </w:r>
+      <w:r>
+        <w:fldChar w:fldCharType="separate"/>
+      </w:r>
+      <w:r>
+        <w:rPr>
+          <w:noProof/>
+        </w:rPr>
+        <w:t>7</w:t>
+      </w:r>
+      <w:r>
+        <w:fldChar w:fldCharType="end"/>
+      </w:r>
+      <w:r>
+        <w:t xml:space="preserve"> Implemented </w:t>
+      </w:r>
+      <w:proofErr w:type="spellStart"/>
+      <w:r>
+        <w:t>Emg</w:t>
+      </w:r>
+      <w:proofErr w:type="spellEnd"/>
+      <w:r>
+        <w:t xml:space="preserve"> stop press recognition and reset recognition through </w:t>
+      </w:r>
+      <w:proofErr w:type="spellStart"/>
+      <w:r>
+        <w:t>reset+start</w:t>
+      </w:r>
+      <w:proofErr w:type="spellEnd"/>
+      <w:r>
+        <w:t xml:space="preserve"> button press.</w:t>
       </w:r>
     </w:p>
     <w:sectPr>

</xml_diff>

<commit_message>
Updated commenting and Documentation.
</commit_message>
<xml_diff>
--- a/Documentation/Documentation.docx
+++ b/Documentation/Documentation.docx
@@ -377,6 +377,9 @@
         <w:keepNext/>
       </w:pPr>
       <w:r>
+        <w:rPr>
+          <w:noProof/>
+        </w:rPr>
         <w:drawing>
           <wp:inline distT="0" distB="0" distL="0" distR="0" wp14:anchorId="43844324" wp14:editId="6E992DAF">
             <wp:extent cx="5731510" cy="3196590"/>
@@ -445,6 +448,9 @@
         <w:keepNext/>
       </w:pPr>
       <w:r>
+        <w:rPr>
+          <w:noProof/>
+        </w:rPr>
         <w:lastRenderedPageBreak/>
         <w:drawing>
           <wp:inline distT="0" distB="0" distL="0" distR="0" wp14:anchorId="731E0B1E" wp14:editId="2EAFFE09">
@@ -523,6 +529,243 @@
       <w:proofErr w:type="spellEnd"/>
       <w:r>
         <w:t xml:space="preserve"> button press.</w:t>
+      </w:r>
+    </w:p>
+    <w:p>
+      <w:pPr>
+        <w:keepNext/>
+      </w:pPr>
+      <w:r>
+        <w:rPr>
+          <w:noProof/>
+        </w:rPr>
+        <w:drawing>
+          <wp:inline distT="0" distB="0" distL="0" distR="0" wp14:anchorId="15C072D2" wp14:editId="3C4408BA">
+            <wp:extent cx="5731510" cy="3270885"/>
+            <wp:effectExtent l="0" t="0" r="2540" b="5715"/>
+            <wp:docPr id="1154550299" name="Picture 1" descr="A screenshot of a computer program&#10;&#10;Description automatically generated"/>
+            <wp:cNvGraphicFramePr>
+              <a:graphicFrameLocks xmlns:a="http://schemas.openxmlformats.org/drawingml/2006/main" noChangeAspect="1"/>
+            </wp:cNvGraphicFramePr>
+            <a:graphic xmlns:a="http://schemas.openxmlformats.org/drawingml/2006/main">
+              <a:graphicData uri="http://schemas.openxmlformats.org/drawingml/2006/picture">
+                <pic:pic xmlns:pic="http://schemas.openxmlformats.org/drawingml/2006/picture">
+                  <pic:nvPicPr>
+                    <pic:cNvPr id="1154550299" name="Picture 1" descr="A screenshot of a computer program&#10;&#10;Description automatically generated"/>
+                    <pic:cNvPicPr/>
+                  </pic:nvPicPr>
+                  <pic:blipFill>
+                    <a:blip r:embed="rId11"/>
+                    <a:stretch>
+                      <a:fillRect/>
+                    </a:stretch>
+                  </pic:blipFill>
+                  <pic:spPr>
+                    <a:xfrm>
+                      <a:off x="0" y="0"/>
+                      <a:ext cx="5731510" cy="3270885"/>
+                    </a:xfrm>
+                    <a:prstGeom prst="rect">
+                      <a:avLst/>
+                    </a:prstGeom>
+                  </pic:spPr>
+                </pic:pic>
+              </a:graphicData>
+            </a:graphic>
+          </wp:inline>
+        </w:drawing>
+      </w:r>
+    </w:p>
+    <w:p>
+      <w:pPr>
+        <w:pStyle w:val="Caption"/>
+      </w:pPr>
+      <w:r>
+        <w:fldChar w:fldCharType="begin"/>
+      </w:r>
+      <w:r>
+        <w:instrText xml:space="preserve"> SEQ Figure \* ARABIC </w:instrText>
+      </w:r>
+      <w:r>
+        <w:fldChar w:fldCharType="separate"/>
+      </w:r>
+      <w:r>
+        <w:rPr>
+          <w:noProof/>
+        </w:rPr>
+        <w:t>8</w:t>
+      </w:r>
+      <w:r>
+        <w:fldChar w:fldCharType="end"/>
+      </w:r>
+      <w:r>
+        <w:t xml:space="preserve"> Script to store information about an order from a </w:t>
+      </w:r>
+      <w:proofErr w:type="gramStart"/>
+      <w:r>
+        <w:t>drop down</w:t>
+      </w:r>
+      <w:proofErr w:type="gramEnd"/>
+      <w:r>
+        <w:t xml:space="preserve"> input that changes the part number.</w:t>
+      </w:r>
+    </w:p>
+    <w:p>
+      <w:pPr>
+        <w:keepNext/>
+      </w:pPr>
+      <w:r>
+        <w:rPr>
+          <w:noProof/>
+        </w:rPr>
+        <w:lastRenderedPageBreak/>
+        <w:drawing>
+          <wp:inline distT="0" distB="0" distL="0" distR="0" wp14:anchorId="732BF1BD" wp14:editId="1816FA3E">
+            <wp:extent cx="5731510" cy="2877185"/>
+            <wp:effectExtent l="0" t="0" r="2540" b="0"/>
+            <wp:docPr id="964210041" name="Picture 1" descr="A screen shot of a computer program&#10;&#10;Description automatically generated"/>
+            <wp:cNvGraphicFramePr>
+              <a:graphicFrameLocks xmlns:a="http://schemas.openxmlformats.org/drawingml/2006/main" noChangeAspect="1"/>
+            </wp:cNvGraphicFramePr>
+            <a:graphic xmlns:a="http://schemas.openxmlformats.org/drawingml/2006/main">
+              <a:graphicData uri="http://schemas.openxmlformats.org/drawingml/2006/picture">
+                <pic:pic xmlns:pic="http://schemas.openxmlformats.org/drawingml/2006/picture">
+                  <pic:nvPicPr>
+                    <pic:cNvPr id="964210041" name="Picture 1" descr="A screen shot of a computer program&#10;&#10;Description automatically generated"/>
+                    <pic:cNvPicPr/>
+                  </pic:nvPicPr>
+                  <pic:blipFill>
+                    <a:blip r:embed="rId12"/>
+                    <a:stretch>
+                      <a:fillRect/>
+                    </a:stretch>
+                  </pic:blipFill>
+                  <pic:spPr>
+                    <a:xfrm>
+                      <a:off x="0" y="0"/>
+                      <a:ext cx="5731510" cy="2877185"/>
+                    </a:xfrm>
+                    <a:prstGeom prst="rect">
+                      <a:avLst/>
+                    </a:prstGeom>
+                  </pic:spPr>
+                </pic:pic>
+              </a:graphicData>
+            </a:graphic>
+          </wp:inline>
+        </w:drawing>
+      </w:r>
+    </w:p>
+    <w:p>
+      <w:pPr>
+        <w:pStyle w:val="Caption"/>
+      </w:pPr>
+      <w:r>
+        <w:fldChar w:fldCharType="begin"/>
+      </w:r>
+      <w:r>
+        <w:instrText xml:space="preserve"> SEQ Figure \* ARABIC </w:instrText>
+      </w:r>
+      <w:r>
+        <w:fldChar w:fldCharType="separate"/>
+      </w:r>
+      <w:r>
+        <w:rPr>
+          <w:noProof/>
+        </w:rPr>
+        <w:t>9</w:t>
+      </w:r>
+      <w:r>
+        <w:fldChar w:fldCharType="end"/>
+      </w:r>
+      <w:r>
+        <w:t xml:space="preserve"> Updated the display item panel to read data from the </w:t>
+      </w:r>
+      <w:proofErr w:type="spellStart"/>
+      <w:r>
+        <w:t>CurrentOrders</w:t>
+      </w:r>
+      <w:proofErr w:type="spellEnd"/>
+      <w:r>
+        <w:t xml:space="preserve"> script and update through a button click.</w:t>
+      </w:r>
+    </w:p>
+    <w:p>
+      <w:r>
+        <w:drawing>
+          <wp:inline distT="0" distB="0" distL="0" distR="0" wp14:anchorId="43F38C8E" wp14:editId="10BB0532">
+            <wp:extent cx="5731510" cy="3519805"/>
+            <wp:effectExtent l="0" t="0" r="2540" b="4445"/>
+            <wp:docPr id="1703792328" name="Picture 1" descr="A screenshot of a computer&#10;&#10;Description automatically generated"/>
+            <wp:cNvGraphicFramePr>
+              <a:graphicFrameLocks xmlns:a="http://schemas.openxmlformats.org/drawingml/2006/main" noChangeAspect="1"/>
+            </wp:cNvGraphicFramePr>
+            <a:graphic xmlns:a="http://schemas.openxmlformats.org/drawingml/2006/main">
+              <a:graphicData uri="http://schemas.openxmlformats.org/drawingml/2006/picture">
+                <pic:pic xmlns:pic="http://schemas.openxmlformats.org/drawingml/2006/picture">
+                  <pic:nvPicPr>
+                    <pic:cNvPr id="1703792328" name="Picture 1" descr="A screenshot of a computer&#10;&#10;Description automatically generated"/>
+                    <pic:cNvPicPr/>
+                  </pic:nvPicPr>
+                  <pic:blipFill>
+                    <a:blip r:embed="rId13"/>
+                    <a:stretch>
+                      <a:fillRect/>
+                    </a:stretch>
+                  </pic:blipFill>
+                  <pic:spPr>
+                    <a:xfrm>
+                      <a:off x="0" y="0"/>
+                      <a:ext cx="5731510" cy="3519805"/>
+                    </a:xfrm>
+                    <a:prstGeom prst="rect">
+                      <a:avLst/>
+                    </a:prstGeom>
+                  </pic:spPr>
+                </pic:pic>
+              </a:graphicData>
+            </a:graphic>
+          </wp:inline>
+        </w:drawing>
+      </w:r>
+    </w:p>
+    <w:p>
+      <w:r>
+        <w:drawing>
+          <wp:inline distT="0" distB="0" distL="0" distR="0" wp14:anchorId="0C9E3DDB" wp14:editId="0E40B952">
+            <wp:extent cx="5731510" cy="1764665"/>
+            <wp:effectExtent l="0" t="0" r="2540" b="6985"/>
+            <wp:docPr id="31448603" name="Picture 1" descr="A screenshot of a computer&#10;&#10;Description automatically generated"/>
+            <wp:cNvGraphicFramePr>
+              <a:graphicFrameLocks xmlns:a="http://schemas.openxmlformats.org/drawingml/2006/main" noChangeAspect="1"/>
+            </wp:cNvGraphicFramePr>
+            <a:graphic xmlns:a="http://schemas.openxmlformats.org/drawingml/2006/main">
+              <a:graphicData uri="http://schemas.openxmlformats.org/drawingml/2006/picture">
+                <pic:pic xmlns:pic="http://schemas.openxmlformats.org/drawingml/2006/picture">
+                  <pic:nvPicPr>
+                    <pic:cNvPr id="31448603" name="Picture 1" descr="A screenshot of a computer&#10;&#10;Description automatically generated"/>
+                    <pic:cNvPicPr/>
+                  </pic:nvPicPr>
+                  <pic:blipFill>
+                    <a:blip r:embed="rId14"/>
+                    <a:stretch>
+                      <a:fillRect/>
+                    </a:stretch>
+                  </pic:blipFill>
+                  <pic:spPr>
+                    <a:xfrm>
+                      <a:off x="0" y="0"/>
+                      <a:ext cx="5731510" cy="1764665"/>
+                    </a:xfrm>
+                    <a:prstGeom prst="rect">
+                      <a:avLst/>
+                    </a:prstGeom>
+                  </pic:spPr>
+                </pic:pic>
+              </a:graphicData>
+            </a:graphic>
+          </wp:inline>
+        </w:drawing>
       </w:r>
     </w:p>
     <w:sectPr>

</xml_diff>

<commit_message>
Created fire simulation and ui buttons to toggle it. Things to test: Fire simulation actually showing in build, Digital Twin works in build without issues.
</commit_message>
<xml_diff>
--- a/Documentation/Documentation.docx
+++ b/Documentation/Documentation.docx
@@ -692,6 +692,9 @@
     </w:p>
     <w:p>
       <w:r>
+        <w:rPr>
+          <w:noProof/>
+        </w:rPr>
         <w:drawing>
           <wp:inline distT="0" distB="0" distL="0" distR="0" wp14:anchorId="43F38C8E" wp14:editId="10BB0532">
             <wp:extent cx="5731510" cy="3519805"/>
@@ -731,6 +734,9 @@
     </w:p>
     <w:p>
       <w:r>
+        <w:rPr>
+          <w:noProof/>
+        </w:rPr>
         <w:drawing>
           <wp:inline distT="0" distB="0" distL="0" distR="0" wp14:anchorId="0C9E3DDB" wp14:editId="0E40B952">
             <wp:extent cx="5731510" cy="1764665"/>
@@ -766,6 +772,298 @@
             </a:graphic>
           </wp:inline>
         </w:drawing>
+      </w:r>
+    </w:p>
+    <w:p>
+      <w:pPr>
+        <w:keepNext/>
+      </w:pPr>
+      <w:r>
+        <w:lastRenderedPageBreak/>
+        <w:drawing>
+          <wp:inline distT="0" distB="0" distL="0" distR="0" wp14:anchorId="42A4F115" wp14:editId="6CCD8A1B">
+            <wp:extent cx="5731510" cy="3087370"/>
+            <wp:effectExtent l="0" t="0" r="2540" b="0"/>
+            <wp:docPr id="239026528" name="Picture 1" descr="Several signs with red warning signs&#10;&#10;Description automatically generated"/>
+            <wp:cNvGraphicFramePr>
+              <a:graphicFrameLocks xmlns:a="http://schemas.openxmlformats.org/drawingml/2006/main" noChangeAspect="1"/>
+            </wp:cNvGraphicFramePr>
+            <a:graphic xmlns:a="http://schemas.openxmlformats.org/drawingml/2006/main">
+              <a:graphicData uri="http://schemas.openxmlformats.org/drawingml/2006/picture">
+                <pic:pic xmlns:pic="http://schemas.openxmlformats.org/drawingml/2006/picture">
+                  <pic:nvPicPr>
+                    <pic:cNvPr id="239026528" name="Picture 1" descr="Several signs with red warning signs&#10;&#10;Description automatically generated"/>
+                    <pic:cNvPicPr/>
+                  </pic:nvPicPr>
+                  <pic:blipFill>
+                    <a:blip r:embed="rId15"/>
+                    <a:stretch>
+                      <a:fillRect/>
+                    </a:stretch>
+                  </pic:blipFill>
+                  <pic:spPr>
+                    <a:xfrm>
+                      <a:off x="0" y="0"/>
+                      <a:ext cx="5731510" cy="3087370"/>
+                    </a:xfrm>
+                    <a:prstGeom prst="rect">
+                      <a:avLst/>
+                    </a:prstGeom>
+                  </pic:spPr>
+                </pic:pic>
+              </a:graphicData>
+            </a:graphic>
+          </wp:inline>
+        </w:drawing>
+      </w:r>
+    </w:p>
+    <w:p>
+      <w:pPr>
+        <w:pStyle w:val="Caption"/>
+      </w:pPr>
+      <w:r>
+        <w:fldChar w:fldCharType="begin"/>
+      </w:r>
+      <w:r>
+        <w:instrText xml:space="preserve"> SEQ Figure \* ARABIC </w:instrText>
+      </w:r>
+      <w:r>
+        <w:fldChar w:fldCharType="separate"/>
+      </w:r>
+      <w:r>
+        <w:rPr>
+          <w:noProof/>
+        </w:rPr>
+        <w:t>10</w:t>
+      </w:r>
+      <w:r>
+        <w:fldChar w:fldCharType="end"/>
+      </w:r>
+      <w:r>
+        <w:t xml:space="preserve"> Created information panels with unique information.</w:t>
+      </w:r>
+    </w:p>
+    <w:p>
+      <w:pPr>
+        <w:keepNext/>
+      </w:pPr>
+      <w:r>
+        <w:drawing>
+          <wp:inline distT="0" distB="0" distL="0" distR="0" wp14:anchorId="12983FEC" wp14:editId="5232EDBE">
+            <wp:extent cx="5731510" cy="3002915"/>
+            <wp:effectExtent l="0" t="0" r="2540" b="6985"/>
+            <wp:docPr id="1925675070" name="Picture 1" descr="A screen shot of a clock&#10;&#10;Description automatically generated"/>
+            <wp:cNvGraphicFramePr>
+              <a:graphicFrameLocks xmlns:a="http://schemas.openxmlformats.org/drawingml/2006/main" noChangeAspect="1"/>
+            </wp:cNvGraphicFramePr>
+            <a:graphic xmlns:a="http://schemas.openxmlformats.org/drawingml/2006/main">
+              <a:graphicData uri="http://schemas.openxmlformats.org/drawingml/2006/picture">
+                <pic:pic xmlns:pic="http://schemas.openxmlformats.org/drawingml/2006/picture">
+                  <pic:nvPicPr>
+                    <pic:cNvPr id="1925675070" name="Picture 1" descr="A screen shot of a clock&#10;&#10;Description automatically generated"/>
+                    <pic:cNvPicPr/>
+                  </pic:nvPicPr>
+                  <pic:blipFill>
+                    <a:blip r:embed="rId16"/>
+                    <a:stretch>
+                      <a:fillRect/>
+                    </a:stretch>
+                  </pic:blipFill>
+                  <pic:spPr>
+                    <a:xfrm>
+                      <a:off x="0" y="0"/>
+                      <a:ext cx="5731510" cy="3002915"/>
+                    </a:xfrm>
+                    <a:prstGeom prst="rect">
+                      <a:avLst/>
+                    </a:prstGeom>
+                  </pic:spPr>
+                </pic:pic>
+              </a:graphicData>
+            </a:graphic>
+          </wp:inline>
+        </w:drawing>
+      </w:r>
+    </w:p>
+    <w:p>
+      <w:pPr>
+        <w:pStyle w:val="Caption"/>
+      </w:pPr>
+      <w:r>
+        <w:fldChar w:fldCharType="begin"/>
+      </w:r>
+      <w:r>
+        <w:instrText xml:space="preserve"> SEQ Figure \* ARABIC </w:instrText>
+      </w:r>
+      <w:r>
+        <w:fldChar w:fldCharType="separate"/>
+      </w:r>
+      <w:r>
+        <w:rPr>
+          <w:noProof/>
+        </w:rPr>
+        <w:t>11</w:t>
+      </w:r>
+      <w:r>
+        <w:fldChar w:fldCharType="end"/>
+      </w:r>
+      <w:r>
+        <w:t xml:space="preserve"> UI Icon now shows time left.</w:t>
+      </w:r>
+    </w:p>
+    <w:p>
+      <w:pPr>
+        <w:keepNext/>
+      </w:pPr>
+      <w:r>
+        <w:lastRenderedPageBreak/>
+        <w:drawing>
+          <wp:inline distT="0" distB="0" distL="0" distR="0" wp14:anchorId="2082A4CB" wp14:editId="45A20E4B">
+            <wp:extent cx="5731510" cy="3218180"/>
+            <wp:effectExtent l="0" t="0" r="2540" b="1270"/>
+            <wp:docPr id="318123284" name="Picture 1" descr="A screenshot of a computer&#10;&#10;Description automatically generated"/>
+            <wp:cNvGraphicFramePr>
+              <a:graphicFrameLocks xmlns:a="http://schemas.openxmlformats.org/drawingml/2006/main" noChangeAspect="1"/>
+            </wp:cNvGraphicFramePr>
+            <a:graphic xmlns:a="http://schemas.openxmlformats.org/drawingml/2006/main">
+              <a:graphicData uri="http://schemas.openxmlformats.org/drawingml/2006/picture">
+                <pic:pic xmlns:pic="http://schemas.openxmlformats.org/drawingml/2006/picture">
+                  <pic:nvPicPr>
+                    <pic:cNvPr id="318123284" name="Picture 1" descr="A screenshot of a computer&#10;&#10;Description automatically generated"/>
+                    <pic:cNvPicPr/>
+                  </pic:nvPicPr>
+                  <pic:blipFill>
+                    <a:blip r:embed="rId17"/>
+                    <a:stretch>
+                      <a:fillRect/>
+                    </a:stretch>
+                  </pic:blipFill>
+                  <pic:spPr>
+                    <a:xfrm>
+                      <a:off x="0" y="0"/>
+                      <a:ext cx="5731510" cy="3218180"/>
+                    </a:xfrm>
+                    <a:prstGeom prst="rect">
+                      <a:avLst/>
+                    </a:prstGeom>
+                  </pic:spPr>
+                </pic:pic>
+              </a:graphicData>
+            </a:graphic>
+          </wp:inline>
+        </w:drawing>
+      </w:r>
+    </w:p>
+    <w:p>
+      <w:pPr>
+        <w:pStyle w:val="Caption"/>
+      </w:pPr>
+      <w:r>
+        <w:fldChar w:fldCharType="begin"/>
+      </w:r>
+      <w:r>
+        <w:instrText xml:space="preserve"> SEQ Figure \* ARABIC </w:instrText>
+      </w:r>
+      <w:r>
+        <w:fldChar w:fldCharType="separate"/>
+      </w:r>
+      <w:r>
+        <w:rPr>
+          <w:noProof/>
+        </w:rPr>
+        <w:t>12</w:t>
+      </w:r>
+      <w:r>
+        <w:fldChar w:fldCharType="end"/>
+      </w:r>
+      <w:r>
+        <w:t xml:space="preserve"> Implemented new UI elements. A button to switch between AR and Twin, and </w:t>
+      </w:r>
+      <w:proofErr w:type="gramStart"/>
+      <w:r>
+        <w:t>a</w:t>
+      </w:r>
+      <w:proofErr w:type="gramEnd"/>
+      <w:r>
+        <w:t xml:space="preserve"> "Extra features" button on the bottom left with a tween animation to show the fire simulation button.</w:t>
+      </w:r>
+    </w:p>
+    <w:p>
+      <w:pPr>
+        <w:keepNext/>
+      </w:pPr>
+      <w:r>
+        <w:drawing>
+          <wp:inline distT="0" distB="0" distL="0" distR="0" wp14:anchorId="208CAA44" wp14:editId="0BFDF507">
+            <wp:extent cx="5731510" cy="3079115"/>
+            <wp:effectExtent l="0" t="0" r="2540" b="6985"/>
+            <wp:docPr id="1219179180" name="Picture 1" descr="A computer generated image of a factory&#10;&#10;Description automatically generated"/>
+            <wp:cNvGraphicFramePr>
+              <a:graphicFrameLocks xmlns:a="http://schemas.openxmlformats.org/drawingml/2006/main" noChangeAspect="1"/>
+            </wp:cNvGraphicFramePr>
+            <a:graphic xmlns:a="http://schemas.openxmlformats.org/drawingml/2006/main">
+              <a:graphicData uri="http://schemas.openxmlformats.org/drawingml/2006/picture">
+                <pic:pic xmlns:pic="http://schemas.openxmlformats.org/drawingml/2006/picture">
+                  <pic:nvPicPr>
+                    <pic:cNvPr id="1219179180" name="Picture 1" descr="A computer generated image of a factory&#10;&#10;Description automatically generated"/>
+                    <pic:cNvPicPr/>
+                  </pic:nvPicPr>
+                  <pic:blipFill>
+                    <a:blip r:embed="rId18"/>
+                    <a:stretch>
+                      <a:fillRect/>
+                    </a:stretch>
+                  </pic:blipFill>
+                  <pic:spPr>
+                    <a:xfrm>
+                      <a:off x="0" y="0"/>
+                      <a:ext cx="5731510" cy="3079115"/>
+                    </a:xfrm>
+                    <a:prstGeom prst="rect">
+                      <a:avLst/>
+                    </a:prstGeom>
+                  </pic:spPr>
+                </pic:pic>
+              </a:graphicData>
+            </a:graphic>
+          </wp:inline>
+        </w:drawing>
+      </w:r>
+    </w:p>
+    <w:p>
+      <w:pPr>
+        <w:pStyle w:val="Caption"/>
+      </w:pPr>
+      <w:r>
+        <w:fldChar w:fldCharType="begin"/>
+      </w:r>
+      <w:r>
+        <w:instrText xml:space="preserve"> SEQ Figure \* ARABIC </w:instrText>
+      </w:r>
+      <w:r>
+        <w:fldChar w:fldCharType="separate"/>
+      </w:r>
+      <w:r>
+        <w:rPr>
+          <w:noProof/>
+        </w:rPr>
+        <w:t>13</w:t>
+      </w:r>
+      <w:r>
+        <w:fldChar w:fldCharType="end"/>
+      </w:r>
+      <w:r>
+        <w:t xml:space="preserve"> Created a fire simulation with indicators to the nearest exit.</w:t>
+      </w:r>
+    </w:p>
+    <w:p>
+      <w:r>
+        <w:t>Credits:</w:t>
+      </w:r>
+    </w:p>
+    <w:p>
+      <w:r>
+        <w:t>https://assetstore.unity.com/packages/vfx/particles/fire-explosions/free-fire-vfx-urp-266226</w:t>
       </w:r>
     </w:p>
     <w:sectPr>

</xml_diff>

<commit_message>
Created a script to read from the cart and highlight the item. TEST
</commit_message>
<xml_diff>
--- a/Documentation/Documentation.docx
+++ b/Documentation/Documentation.docx
@@ -779,6 +779,9 @@
         <w:keepNext/>
       </w:pPr>
       <w:r>
+        <w:rPr>
+          <w:noProof/>
+        </w:rPr>
         <w:lastRenderedPageBreak/>
         <w:drawing>
           <wp:inline distT="0" distB="0" distL="0" distR="0" wp14:anchorId="42A4F115" wp14:editId="6CCD8A1B">
@@ -848,6 +851,9 @@
         <w:keepNext/>
       </w:pPr>
       <w:r>
+        <w:rPr>
+          <w:noProof/>
+        </w:rPr>
         <w:drawing>
           <wp:inline distT="0" distB="0" distL="0" distR="0" wp14:anchorId="12983FEC" wp14:editId="5232EDBE">
             <wp:extent cx="5731510" cy="3002915"/>
@@ -916,6 +922,9 @@
         <w:keepNext/>
       </w:pPr>
       <w:r>
+        <w:rPr>
+          <w:noProof/>
+        </w:rPr>
         <w:lastRenderedPageBreak/>
         <w:drawing>
           <wp:inline distT="0" distB="0" distL="0" distR="0" wp14:anchorId="2082A4CB" wp14:editId="45A20E4B">
@@ -993,6 +1002,9 @@
         <w:keepNext/>
       </w:pPr>
       <w:r>
+        <w:rPr>
+          <w:noProof/>
+        </w:rPr>
         <w:drawing>
           <wp:inline distT="0" distB="0" distL="0" distR="0" wp14:anchorId="208CAA44" wp14:editId="0BFDF507">
             <wp:extent cx="5731510" cy="3079115"/>
@@ -1054,6 +1066,75 @@
       </w:r>
       <w:r>
         <w:t xml:space="preserve"> Created a fire simulation with indicators to the nearest exit.</w:t>
+      </w:r>
+    </w:p>
+    <w:p>
+      <w:pPr>
+        <w:keepNext/>
+      </w:pPr>
+      <w:r>
+        <w:lastRenderedPageBreak/>
+        <w:drawing>
+          <wp:inline distT="0" distB="0" distL="0" distR="0" wp14:anchorId="2C3B36DB" wp14:editId="29D310AD">
+            <wp:extent cx="5731510" cy="3485515"/>
+            <wp:effectExtent l="0" t="0" r="2540" b="635"/>
+            <wp:docPr id="1359640861" name="Picture 1" descr="A computer screen shot of a program code&#10;&#10;Description automatically generated"/>
+            <wp:cNvGraphicFramePr>
+              <a:graphicFrameLocks xmlns:a="http://schemas.openxmlformats.org/drawingml/2006/main" noChangeAspect="1"/>
+            </wp:cNvGraphicFramePr>
+            <a:graphic xmlns:a="http://schemas.openxmlformats.org/drawingml/2006/main">
+              <a:graphicData uri="http://schemas.openxmlformats.org/drawingml/2006/picture">
+                <pic:pic xmlns:pic="http://schemas.openxmlformats.org/drawingml/2006/picture">
+                  <pic:nvPicPr>
+                    <pic:cNvPr id="1359640861" name="Picture 1" descr="A computer screen shot of a program code&#10;&#10;Description automatically generated"/>
+                    <pic:cNvPicPr/>
+                  </pic:nvPicPr>
+                  <pic:blipFill>
+                    <a:blip r:embed="rId19"/>
+                    <a:stretch>
+                      <a:fillRect/>
+                    </a:stretch>
+                  </pic:blipFill>
+                  <pic:spPr>
+                    <a:xfrm>
+                      <a:off x="0" y="0"/>
+                      <a:ext cx="5731510" cy="3485515"/>
+                    </a:xfrm>
+                    <a:prstGeom prst="rect">
+                      <a:avLst/>
+                    </a:prstGeom>
+                  </pic:spPr>
+                </pic:pic>
+              </a:graphicData>
+            </a:graphic>
+          </wp:inline>
+        </w:drawing>
+      </w:r>
+    </w:p>
+    <w:p>
+      <w:pPr>
+        <w:pStyle w:val="Caption"/>
+      </w:pPr>
+      <w:r>
+        <w:fldChar w:fldCharType="begin"/>
+      </w:r>
+      <w:r>
+        <w:instrText xml:space="preserve"> SEQ Figure \* ARABIC </w:instrText>
+      </w:r>
+      <w:r>
+        <w:fldChar w:fldCharType="separate"/>
+      </w:r>
+      <w:r>
+        <w:rPr>
+          <w:noProof/>
+        </w:rPr>
+        <w:t>14</w:t>
+      </w:r>
+      <w:r>
+        <w:fldChar w:fldCharType="end"/>
+      </w:r>
+      <w:r>
+        <w:t xml:space="preserve"> Created a script to read cart data to match carrier and order id. This is used to highlight the correct cart when an item in the "current orders" panel is clicked.</w:t>
       </w:r>
     </w:p>
     <w:p>

</xml_diff>

<commit_message>
Imported 3D models for digital twin and created new information panels.
</commit_message>
<xml_diff>
--- a/Documentation/Documentation.docx
+++ b/Documentation/Documentation.docx
@@ -358,14 +358,9 @@
       <w:r>
         <w:t xml:space="preserve"> Displays the emergency button icon when the node reads the data. To reset the node, scripts need to call the </w:t>
       </w:r>
-      <w:proofErr w:type="spellStart"/>
       <w:proofErr w:type="gramStart"/>
       <w:r>
-        <w:t>ResetNode</w:t>
-      </w:r>
-      <w:proofErr w:type="spellEnd"/>
-      <w:r>
-        <w:t>(</w:t>
+        <w:t>ResetNode(</w:t>
       </w:r>
       <w:proofErr w:type="gramEnd"/>
       <w:r>
@@ -512,23 +507,7 @@
         <w:fldChar w:fldCharType="end"/>
       </w:r>
       <w:r>
-        <w:t xml:space="preserve"> Implemented </w:t>
-      </w:r>
-      <w:proofErr w:type="spellStart"/>
-      <w:r>
-        <w:t>Emg</w:t>
-      </w:r>
-      <w:proofErr w:type="spellEnd"/>
-      <w:r>
-        <w:t xml:space="preserve"> stop press recognition and reset recognition through </w:t>
-      </w:r>
-      <w:proofErr w:type="spellStart"/>
-      <w:r>
-        <w:t>reset+start</w:t>
-      </w:r>
-      <w:proofErr w:type="spellEnd"/>
-      <w:r>
-        <w:t xml:space="preserve"> button press.</w:t>
+        <w:t xml:space="preserve"> Implemented Emg stop press recognition and reset recognition through reset+start button press.</w:t>
       </w:r>
     </w:p>
     <w:p>
@@ -679,15 +658,7 @@
         <w:fldChar w:fldCharType="end"/>
       </w:r>
       <w:r>
-        <w:t xml:space="preserve"> Updated the display item panel to read data from the </w:t>
-      </w:r>
-      <w:proofErr w:type="spellStart"/>
-      <w:r>
-        <w:t>CurrentOrders</w:t>
-      </w:r>
-      <w:proofErr w:type="spellEnd"/>
-      <w:r>
-        <w:t xml:space="preserve"> script and update through a button click.</w:t>
+        <w:t xml:space="preserve"> Updated the display item panel to read data from the CurrentOrders script and update through a button click.</w:t>
       </w:r>
     </w:p>
     <w:p>
@@ -1073,6 +1044,9 @@
         <w:keepNext/>
       </w:pPr>
       <w:r>
+        <w:rPr>
+          <w:noProof/>
+        </w:rPr>
         <w:lastRenderedPageBreak/>
         <w:drawing>
           <wp:inline distT="0" distB="0" distL="0" distR="0" wp14:anchorId="2C3B36DB" wp14:editId="29D310AD">
@@ -1135,6 +1109,45 @@
       </w:r>
       <w:r>
         <w:t xml:space="preserve"> Created a script to read cart data to match carrier and order id. This is used to highlight the correct cart when an item in the "current orders" panel is clicked.</w:t>
+      </w:r>
+    </w:p>
+    <w:p>
+      <w:r>
+        <w:drawing>
+          <wp:inline distT="0" distB="0" distL="0" distR="0" wp14:anchorId="0C2E727F" wp14:editId="3FDA4249">
+            <wp:extent cx="5731510" cy="3884930"/>
+            <wp:effectExtent l="0" t="0" r="2540" b="1270"/>
+            <wp:docPr id="1963497164" name="Picture 1"/>
+            <wp:cNvGraphicFramePr>
+              <a:graphicFrameLocks xmlns:a="http://schemas.openxmlformats.org/drawingml/2006/main" noChangeAspect="1"/>
+            </wp:cNvGraphicFramePr>
+            <a:graphic xmlns:a="http://schemas.openxmlformats.org/drawingml/2006/main">
+              <a:graphicData uri="http://schemas.openxmlformats.org/drawingml/2006/picture">
+                <pic:pic xmlns:pic="http://schemas.openxmlformats.org/drawingml/2006/picture">
+                  <pic:nvPicPr>
+                    <pic:cNvPr id="1963497164" name=""/>
+                    <pic:cNvPicPr/>
+                  </pic:nvPicPr>
+                  <pic:blipFill>
+                    <a:blip r:embed="rId20"/>
+                    <a:stretch>
+                      <a:fillRect/>
+                    </a:stretch>
+                  </pic:blipFill>
+                  <pic:spPr>
+                    <a:xfrm>
+                      <a:off x="0" y="0"/>
+                      <a:ext cx="5731510" cy="3884930"/>
+                    </a:xfrm>
+                    <a:prstGeom prst="rect">
+                      <a:avLst/>
+                    </a:prstGeom>
+                  </pic:spPr>
+                </pic:pic>
+              </a:graphicData>
+            </a:graphic>
+          </wp:inline>
+        </w:drawing>
       </w:r>
     </w:p>
     <w:p>

</xml_diff>

<commit_message>
Changed movement to move to last read
</commit_message>
<xml_diff>
--- a/Documentation/Documentation.docx
+++ b/Documentation/Documentation.docx
@@ -358,9 +358,14 @@
       <w:r>
         <w:t xml:space="preserve"> Displays the emergency button icon when the node reads the data. To reset the node, scripts need to call the </w:t>
       </w:r>
+      <w:proofErr w:type="spellStart"/>
       <w:proofErr w:type="gramStart"/>
       <w:r>
-        <w:t>ResetNode(</w:t>
+        <w:t>ResetNode</w:t>
+      </w:r>
+      <w:proofErr w:type="spellEnd"/>
+      <w:r>
+        <w:t>(</w:t>
       </w:r>
       <w:proofErr w:type="gramEnd"/>
       <w:r>
@@ -507,7 +512,23 @@
         <w:fldChar w:fldCharType="end"/>
       </w:r>
       <w:r>
-        <w:t xml:space="preserve"> Implemented Emg stop press recognition and reset recognition through reset+start button press.</w:t>
+        <w:t xml:space="preserve"> Implemented </w:t>
+      </w:r>
+      <w:proofErr w:type="spellStart"/>
+      <w:r>
+        <w:t>Emg</w:t>
+      </w:r>
+      <w:proofErr w:type="spellEnd"/>
+      <w:r>
+        <w:t xml:space="preserve"> stop press recognition and reset recognition through </w:t>
+      </w:r>
+      <w:proofErr w:type="spellStart"/>
+      <w:r>
+        <w:t>reset+start</w:t>
+      </w:r>
+      <w:proofErr w:type="spellEnd"/>
+      <w:r>
+        <w:t xml:space="preserve"> button press.</w:t>
       </w:r>
     </w:p>
     <w:p>
@@ -658,7 +679,15 @@
         <w:fldChar w:fldCharType="end"/>
       </w:r>
       <w:r>
-        <w:t xml:space="preserve"> Updated the display item panel to read data from the CurrentOrders script and update through a button click.</w:t>
+        <w:t xml:space="preserve"> Updated the display item panel to read data from the </w:t>
+      </w:r>
+      <w:proofErr w:type="spellStart"/>
+      <w:r>
+        <w:t>CurrentOrders</w:t>
+      </w:r>
+      <w:proofErr w:type="spellEnd"/>
+      <w:r>
+        <w:t xml:space="preserve"> script and update through a button click.</w:t>
       </w:r>
     </w:p>
     <w:p>
@@ -1112,12 +1141,15 @@
       </w:r>
     </w:p>
     <w:p>
+      <w:pPr>
+        <w:keepNext/>
+      </w:pPr>
       <w:r>
         <w:drawing>
           <wp:inline distT="0" distB="0" distL="0" distR="0" wp14:anchorId="0C2E727F" wp14:editId="3FDA4249">
             <wp:extent cx="5731510" cy="3884930"/>
             <wp:effectExtent l="0" t="0" r="2540" b="1270"/>
-            <wp:docPr id="1963497164" name="Picture 1"/>
+            <wp:docPr id="1963497164" name="Picture 1" descr="A computer generated image of a machine&#10;&#10;Description automatically generated"/>
             <wp:cNvGraphicFramePr>
               <a:graphicFrameLocks xmlns:a="http://schemas.openxmlformats.org/drawingml/2006/main" noChangeAspect="1"/>
             </wp:cNvGraphicFramePr>
@@ -1125,7 +1157,7 @@
               <a:graphicData uri="http://schemas.openxmlformats.org/drawingml/2006/picture">
                 <pic:pic xmlns:pic="http://schemas.openxmlformats.org/drawingml/2006/picture">
                   <pic:nvPicPr>
-                    <pic:cNvPr id="1963497164" name=""/>
+                    <pic:cNvPr id="1963497164" name="Picture 1" descr="A computer generated image of a machine&#10;&#10;Description automatically generated"/>
                     <pic:cNvPicPr/>
                   </pic:nvPicPr>
                   <pic:blipFill>
@@ -1138,6 +1170,111 @@
                     <a:xfrm>
                       <a:off x="0" y="0"/>
                       <a:ext cx="5731510" cy="3884930"/>
+                    </a:xfrm>
+                    <a:prstGeom prst="rect">
+                      <a:avLst/>
+                    </a:prstGeom>
+                  </pic:spPr>
+                </pic:pic>
+              </a:graphicData>
+            </a:graphic>
+          </wp:inline>
+        </w:drawing>
+      </w:r>
+    </w:p>
+    <w:p>
+      <w:pPr>
+        <w:pStyle w:val="Caption"/>
+      </w:pPr>
+      <w:r>
+        <w:fldChar w:fldCharType="begin"/>
+      </w:r>
+      <w:r>
+        <w:instrText xml:space="preserve"> SEQ Figure \* ARABIC </w:instrText>
+      </w:r>
+      <w:r>
+        <w:fldChar w:fldCharType="separate"/>
+      </w:r>
+      <w:r>
+        <w:rPr>
+          <w:noProof/>
+        </w:rPr>
+        <w:t>15</w:t>
+      </w:r>
+      <w:r>
+        <w:fldChar w:fldCharType="end"/>
+      </w:r>
+      <w:r>
+        <w:t xml:space="preserve"> Used blender to separate the meshes and move centre of origin of the front magazine holder.</w:t>
+      </w:r>
+    </w:p>
+    <w:p>
+      <w:r>
+        <w:lastRenderedPageBreak/>
+        <w:drawing>
+          <wp:inline distT="0" distB="0" distL="0" distR="0" wp14:anchorId="46D457D1" wp14:editId="616666C6">
+            <wp:extent cx="5731510" cy="2921000"/>
+            <wp:effectExtent l="0" t="0" r="2540" b="0"/>
+            <wp:docPr id="427033731" name="Picture 1" descr="A screenshot of a computer&#10;&#10;Description automatically generated"/>
+            <wp:cNvGraphicFramePr>
+              <a:graphicFrameLocks xmlns:a="http://schemas.openxmlformats.org/drawingml/2006/main" noChangeAspect="1"/>
+            </wp:cNvGraphicFramePr>
+            <a:graphic xmlns:a="http://schemas.openxmlformats.org/drawingml/2006/main">
+              <a:graphicData uri="http://schemas.openxmlformats.org/drawingml/2006/picture">
+                <pic:pic xmlns:pic="http://schemas.openxmlformats.org/drawingml/2006/picture">
+                  <pic:nvPicPr>
+                    <pic:cNvPr id="427033731" name="Picture 1" descr="A screenshot of a computer&#10;&#10;Description automatically generated"/>
+                    <pic:cNvPicPr/>
+                  </pic:nvPicPr>
+                  <pic:blipFill>
+                    <a:blip r:embed="rId21"/>
+                    <a:stretch>
+                      <a:fillRect/>
+                    </a:stretch>
+                  </pic:blipFill>
+                  <pic:spPr>
+                    <a:xfrm>
+                      <a:off x="0" y="0"/>
+                      <a:ext cx="5731510" cy="2921000"/>
+                    </a:xfrm>
+                    <a:prstGeom prst="rect">
+                      <a:avLst/>
+                    </a:prstGeom>
+                  </pic:spPr>
+                </pic:pic>
+              </a:graphicData>
+            </a:graphic>
+          </wp:inline>
+        </w:drawing>
+      </w:r>
+    </w:p>
+    <w:p>
+      <w:r>
+        <w:drawing>
+          <wp:inline distT="0" distB="0" distL="0" distR="0" wp14:anchorId="56BF441E" wp14:editId="1B4B78B2">
+            <wp:extent cx="5731510" cy="3007360"/>
+            <wp:effectExtent l="0" t="0" r="2540" b="2540"/>
+            <wp:docPr id="1264920336" name="Picture 1" descr="A screenshot of a computer program&#10;&#10;Description automatically generated"/>
+            <wp:cNvGraphicFramePr>
+              <a:graphicFrameLocks xmlns:a="http://schemas.openxmlformats.org/drawingml/2006/main" noChangeAspect="1"/>
+            </wp:cNvGraphicFramePr>
+            <a:graphic xmlns:a="http://schemas.openxmlformats.org/drawingml/2006/main">
+              <a:graphicData uri="http://schemas.openxmlformats.org/drawingml/2006/picture">
+                <pic:pic xmlns:pic="http://schemas.openxmlformats.org/drawingml/2006/picture">
+                  <pic:nvPicPr>
+                    <pic:cNvPr id="1264920336" name="Picture 1" descr="A screenshot of a computer program&#10;&#10;Description automatically generated"/>
+                    <pic:cNvPicPr/>
+                  </pic:nvPicPr>
+                  <pic:blipFill>
+                    <a:blip r:embed="rId22"/>
+                    <a:stretch>
+                      <a:fillRect/>
+                    </a:stretch>
+                  </pic:blipFill>
+                  <pic:spPr>
+                    <a:xfrm>
+                      <a:off x="0" y="0"/>
+                      <a:ext cx="5731510" cy="3007360"/>
                     </a:xfrm>
                     <a:prstGeom prst="rect">
                       <a:avLst/>

</xml_diff>

<commit_message>
Fixed Stop fire sim button and twin RFID reader
</commit_message>
<xml_diff>
--- a/Documentation/Documentation.docx
+++ b/Documentation/Documentation.docx
@@ -356,7 +356,15 @@
         <w:fldChar w:fldCharType="end"/>
       </w:r>
       <w:r>
-        <w:t xml:space="preserve"> Displays the emergency button icon when the node reads the data. To reset the node, scripts need to call the ResetNode() script.</w:t>
+        <w:t xml:space="preserve"> Displays the emergency button icon when the node reads the data. To reset the node, scripts need to call the </w:t>
+      </w:r>
+      <w:proofErr w:type="gramStart"/>
+      <w:r>
+        <w:t>ResetNode(</w:t>
+      </w:r>
+      <w:proofErr w:type="gramEnd"/>
+      <w:r>
+        <w:t>) script.</w:t>
       </w:r>
     </w:p>
     <w:p>
@@ -570,7 +578,15 @@
         <w:fldChar w:fldCharType="end"/>
       </w:r>
       <w:r>
-        <w:t xml:space="preserve"> Script to store information about an order from a drop down input that changes the part number.</w:t>
+        <w:t xml:space="preserve"> Script to store information about an order from a </w:t>
+      </w:r>
+      <w:proofErr w:type="gramStart"/>
+      <w:r>
+        <w:t>drop down</w:t>
+      </w:r>
+      <w:proofErr w:type="gramEnd"/>
+      <w:r>
+        <w:t xml:space="preserve"> input that changes the part number.</w:t>
       </w:r>
     </w:p>
     <w:p>
@@ -941,7 +957,15 @@
         <w:fldChar w:fldCharType="end"/>
       </w:r>
       <w:r>
-        <w:t xml:space="preserve"> Implemented new UI elements. A button to switch between AR and Twin, and a "Extra features" button on the bottom left with a tween animation to show the fire simulation button.</w:t>
+        <w:t xml:space="preserve"> Implemented new UI elements. A button to switch between AR and Twin, and </w:t>
+      </w:r>
+      <w:proofErr w:type="gramStart"/>
+      <w:r>
+        <w:t>a</w:t>
+      </w:r>
+      <w:proofErr w:type="gramEnd"/>
+      <w:r>
+        <w:t xml:space="preserve"> "Extra features" button on the bottom left with a tween animation to show the fire simulation button.</w:t>
       </w:r>
     </w:p>
     <w:p>
@@ -1249,6 +1273,9 @@
         <w:keepNext/>
       </w:pPr>
       <w:r>
+        <w:rPr>
+          <w:noProof/>
+        </w:rPr>
         <w:lastRenderedPageBreak/>
         <w:drawing>
           <wp:inline distT="0" distB="0" distL="0" distR="0" wp14:anchorId="6F3EA02E" wp14:editId="5093F4A7">
@@ -1314,6 +1341,74 @@
       </w:r>
       <w:r>
         <w:t>they aren’t empty.</w:t>
+      </w:r>
+    </w:p>
+    <w:p>
+      <w:pPr>
+        <w:keepNext/>
+      </w:pPr>
+      <w:r>
+        <w:drawing>
+          <wp:inline distT="0" distB="0" distL="0" distR="0" wp14:anchorId="14E93CB1" wp14:editId="4F9B2C03">
+            <wp:extent cx="5731510" cy="1201420"/>
+            <wp:effectExtent l="0" t="0" r="2540" b="0"/>
+            <wp:docPr id="1508444212" name="Picture 1" descr="A screen shot of a computer&#10;&#10;Description automatically generated"/>
+            <wp:cNvGraphicFramePr>
+              <a:graphicFrameLocks xmlns:a="http://schemas.openxmlformats.org/drawingml/2006/main" noChangeAspect="1"/>
+            </wp:cNvGraphicFramePr>
+            <a:graphic xmlns:a="http://schemas.openxmlformats.org/drawingml/2006/main">
+              <a:graphicData uri="http://schemas.openxmlformats.org/drawingml/2006/picture">
+                <pic:pic xmlns:pic="http://schemas.openxmlformats.org/drawingml/2006/picture">
+                  <pic:nvPicPr>
+                    <pic:cNvPr id="1508444212" name="Picture 1" descr="A screen shot of a computer&#10;&#10;Description automatically generated"/>
+                    <pic:cNvPicPr/>
+                  </pic:nvPicPr>
+                  <pic:blipFill>
+                    <a:blip r:embed="rId24"/>
+                    <a:stretch>
+                      <a:fillRect/>
+                    </a:stretch>
+                  </pic:blipFill>
+                  <pic:spPr>
+                    <a:xfrm>
+                      <a:off x="0" y="0"/>
+                      <a:ext cx="5731510" cy="1201420"/>
+                    </a:xfrm>
+                    <a:prstGeom prst="rect">
+                      <a:avLst/>
+                    </a:prstGeom>
+                  </pic:spPr>
+                </pic:pic>
+              </a:graphicData>
+            </a:graphic>
+          </wp:inline>
+        </w:drawing>
+      </w:r>
+    </w:p>
+    <w:p>
+      <w:pPr>
+        <w:pStyle w:val="Caption"/>
+      </w:pPr>
+      <w:r>
+        <w:fldChar w:fldCharType="begin"/>
+      </w:r>
+      <w:r>
+        <w:instrText xml:space="preserve"> SEQ Figure \* ARABIC </w:instrText>
+      </w:r>
+      <w:r>
+        <w:fldChar w:fldCharType="separate"/>
+      </w:r>
+      <w:r>
+        <w:rPr>
+          <w:noProof/>
+        </w:rPr>
+        <w:t>17</w:t>
+      </w:r>
+      <w:r>
+        <w:fldChar w:fldCharType="end"/>
+      </w:r>
+      <w:r>
+        <w:t xml:space="preserve"> Created new node readers for the RFID of the twin.</w:t>
       </w:r>
     </w:p>
     <w:p>

</xml_diff>

<commit_message>
Imported edited 3d models for machine 1 2 3
</commit_message>
<xml_diff>
--- a/Documentation/Documentation.docx
+++ b/Documentation/Documentation.docx
@@ -358,9 +358,14 @@
       <w:r>
         <w:t xml:space="preserve"> Displays the emergency button icon when the node reads the data. To reset the node, scripts need to call the </w:t>
       </w:r>
+      <w:proofErr w:type="spellStart"/>
       <w:proofErr w:type="gramStart"/>
       <w:r>
-        <w:t>ResetNode(</w:t>
+        <w:t>ResetNode</w:t>
+      </w:r>
+      <w:proofErr w:type="spellEnd"/>
+      <w:r>
+        <w:t>(</w:t>
       </w:r>
       <w:proofErr w:type="gramEnd"/>
       <w:r>
@@ -507,7 +512,23 @@
         <w:fldChar w:fldCharType="end"/>
       </w:r>
       <w:r>
-        <w:t xml:space="preserve"> Implemented Emg stop press recognition and reset recognition through reset+start button press.</w:t>
+        <w:t xml:space="preserve"> Implemented </w:t>
+      </w:r>
+      <w:proofErr w:type="spellStart"/>
+      <w:r>
+        <w:t>Emg</w:t>
+      </w:r>
+      <w:proofErr w:type="spellEnd"/>
+      <w:r>
+        <w:t xml:space="preserve"> stop press recognition and reset recognition through </w:t>
+      </w:r>
+      <w:proofErr w:type="spellStart"/>
+      <w:r>
+        <w:t>reset+start</w:t>
+      </w:r>
+      <w:proofErr w:type="spellEnd"/>
+      <w:r>
+        <w:t xml:space="preserve"> button press.</w:t>
       </w:r>
     </w:p>
     <w:p>
@@ -578,15 +599,7 @@
         <w:fldChar w:fldCharType="end"/>
       </w:r>
       <w:r>
-        <w:t xml:space="preserve"> Script to store information about an order from a </w:t>
-      </w:r>
-      <w:proofErr w:type="gramStart"/>
-      <w:r>
-        <w:t>drop down</w:t>
-      </w:r>
-      <w:proofErr w:type="gramEnd"/>
-      <w:r>
-        <w:t xml:space="preserve"> input that changes the part number.</w:t>
+        <w:t xml:space="preserve"> Script to store information about an order from a drop down input that changes the part number.</w:t>
       </w:r>
     </w:p>
     <w:p>
@@ -658,7 +671,15 @@
         <w:fldChar w:fldCharType="end"/>
       </w:r>
       <w:r>
-        <w:t xml:space="preserve"> Updated the display item panel to read data from the CurrentOrders script and update through a button click.</w:t>
+        <w:t xml:space="preserve"> Updated the display item panel to read data from the </w:t>
+      </w:r>
+      <w:proofErr w:type="spellStart"/>
+      <w:r>
+        <w:t>CurrentOrders</w:t>
+      </w:r>
+      <w:proofErr w:type="spellEnd"/>
+      <w:r>
+        <w:t xml:space="preserve"> script and update through a button click.</w:t>
       </w:r>
     </w:p>
     <w:p>
@@ -957,15 +978,7 @@
         <w:fldChar w:fldCharType="end"/>
       </w:r>
       <w:r>
-        <w:t xml:space="preserve"> Implemented new UI elements. A button to switch between AR and Twin, and </w:t>
-      </w:r>
-      <w:proofErr w:type="gramStart"/>
-      <w:r>
-        <w:t>a</w:t>
-      </w:r>
-      <w:proofErr w:type="gramEnd"/>
-      <w:r>
-        <w:t xml:space="preserve"> "Extra features" button on the bottom left with a tween animation to show the fire simulation button.</w:t>
+        <w:t xml:space="preserve"> Implemented new UI elements. A button to switch between AR and Twin, and a "Extra features" button on the bottom left with a tween animation to show the fire simulation button.</w:t>
       </w:r>
     </w:p>
     <w:p>
@@ -1348,6 +1361,9 @@
         <w:keepNext/>
       </w:pPr>
       <w:r>
+        <w:rPr>
+          <w:noProof/>
+        </w:rPr>
         <w:drawing>
           <wp:inline distT="0" distB="0" distL="0" distR="0" wp14:anchorId="14E93CB1" wp14:editId="4F9B2C03">
             <wp:extent cx="5731510" cy="1201420"/>
@@ -1412,12 +1428,81 @@
       </w:r>
     </w:p>
     <w:p>
+      <w:pPr>
+        <w:keepNext/>
+      </w:pPr>
+      <w:r>
+        <w:drawing>
+          <wp:inline distT="0" distB="0" distL="0" distR="0" wp14:anchorId="6A6C2985" wp14:editId="5281D012">
+            <wp:extent cx="5357324" cy="2918713"/>
+            <wp:effectExtent l="0" t="0" r="0" b="0"/>
+            <wp:docPr id="733310390" name="Picture 1" descr="A computer tower with a box and papers&#10;&#10;Description automatically generated with medium confidence"/>
+            <wp:cNvGraphicFramePr>
+              <a:graphicFrameLocks xmlns:a="http://schemas.openxmlformats.org/drawingml/2006/main" noChangeAspect="1"/>
+            </wp:cNvGraphicFramePr>
+            <a:graphic xmlns:a="http://schemas.openxmlformats.org/drawingml/2006/main">
+              <a:graphicData uri="http://schemas.openxmlformats.org/drawingml/2006/picture">
+                <pic:pic xmlns:pic="http://schemas.openxmlformats.org/drawingml/2006/picture">
+                  <pic:nvPicPr>
+                    <pic:cNvPr id="733310390" name="Picture 1" descr="A computer tower with a box and papers&#10;&#10;Description automatically generated with medium confidence"/>
+                    <pic:cNvPicPr/>
+                  </pic:nvPicPr>
+                  <pic:blipFill>
+                    <a:blip r:embed="rId25"/>
+                    <a:stretch>
+                      <a:fillRect/>
+                    </a:stretch>
+                  </pic:blipFill>
+                  <pic:spPr>
+                    <a:xfrm>
+                      <a:off x="0" y="0"/>
+                      <a:ext cx="5357324" cy="2918713"/>
+                    </a:xfrm>
+                    <a:prstGeom prst="rect">
+                      <a:avLst/>
+                    </a:prstGeom>
+                  </pic:spPr>
+                </pic:pic>
+              </a:graphicData>
+            </a:graphic>
+          </wp:inline>
+        </w:drawing>
+      </w:r>
+    </w:p>
+    <w:p>
+      <w:pPr>
+        <w:pStyle w:val="Caption"/>
+      </w:pPr>
+      <w:r>
+        <w:fldChar w:fldCharType="begin"/>
+      </w:r>
+      <w:r>
+        <w:instrText xml:space="preserve"> SEQ Figure \* ARABIC </w:instrText>
+      </w:r>
+      <w:r>
+        <w:fldChar w:fldCharType="separate"/>
+      </w:r>
+      <w:r>
+        <w:rPr>
+          <w:noProof/>
+        </w:rPr>
+        <w:t>18</w:t>
+      </w:r>
+      <w:r>
+        <w:fldChar w:fldCharType="end"/>
+      </w:r>
+      <w:r>
+        <w:t xml:space="preserve"> edited machine 1,2,3 in blender for digital twin.</w:t>
+      </w:r>
+    </w:p>
+    <w:p>
       <w:r>
         <w:t>Credits:</w:t>
       </w:r>
     </w:p>
     <w:p>
       <w:r>
+        <w:lastRenderedPageBreak/>
         <w:t>https://assetstore.unity.com/packages/vfx/particles/fire-explosions/free-fire-vfx-urp-266226</w:t>
       </w:r>
     </w:p>

</xml_diff>